<commit_message>
Actualización proyecto version 15-10-2021
</commit_message>
<xml_diff>
--- a/Evidencia/DEC_1171.docx
+++ b/Evidencia/DEC_1171.docx
@@ -37,12 +37,12 @@
         <w:drawing>
           <wp:inline distT="0" distR="0" distB="0" distL="0">
             <wp:extent cx="5080000" cy="5080000"/>
-            <wp:docPr id="0" name="Drawing 0" descr="C:\Users\Laura Andrade\eclipse-workspace\DEC5\screenshots\DEC_1171-Captura-Login_por_Identidad_Digital162219.jpg"/>
-            <a:graphic xmlns:a="http://schemas.openxmlformats.org/drawingml/2006/main">
-              <a:graphicData uri="http://schemas.openxmlformats.org/drawingml/2006/picture">
-                <pic:pic xmlns:pic="http://schemas.openxmlformats.org/drawingml/2006/picture">
-                  <pic:nvPicPr>
-                    <pic:cNvPr id="0" name="Picture 0" descr="C:\Users\Laura Andrade\eclipse-workspace\DEC5\screenshots\DEC_1171-Captura-Login_por_Identidad_Digital162219.jpg"/>
+            <wp:docPr id="0" name="Drawing 0" descr="C:\Users\Laura Andrade\eclipse-workspace\DEC5\screenshots\DEC_1171-Captura-Login_por_Identidad_Digital14323.jpg"/>
+            <a:graphic xmlns:a="http://schemas.openxmlformats.org/drawingml/2006/main">
+              <a:graphicData uri="http://schemas.openxmlformats.org/drawingml/2006/picture">
+                <pic:pic xmlns:pic="http://schemas.openxmlformats.org/drawingml/2006/picture">
+                  <pic:nvPicPr>
+                    <pic:cNvPr id="0" name="Picture 0" descr="C:\Users\Laura Andrade\eclipse-workspace\DEC5\screenshots\DEC_1171-Captura-Login_por_Identidad_Digital14323.jpg"/>
                     <pic:cNvPicPr>
                       <a:picLocks noChangeAspect="true"/>
                     </pic:cNvPicPr>
@@ -92,12 +92,12 @@
         <w:drawing>
           <wp:inline distT="0" distR="0" distB="0" distL="0">
             <wp:extent cx="5080000" cy="5080000"/>
-            <wp:docPr id="1" name="Drawing 1" descr="C:\Users\Laura Andrade\eclipse-workspace\DEC5\screenshots\DEC_1171-Captura-Click_al_botón_Autorizar162227.jpg"/>
-            <a:graphic xmlns:a="http://schemas.openxmlformats.org/drawingml/2006/main">
-              <a:graphicData uri="http://schemas.openxmlformats.org/drawingml/2006/picture">
-                <pic:pic xmlns:pic="http://schemas.openxmlformats.org/drawingml/2006/picture">
-                  <pic:nvPicPr>
-                    <pic:cNvPr id="0" name="Picture 1" descr="C:\Users\Laura Andrade\eclipse-workspace\DEC5\screenshots\DEC_1171-Captura-Click_al_botón_Autorizar162227.jpg"/>
+            <wp:docPr id="1" name="Drawing 1" descr="C:\Users\Laura Andrade\eclipse-workspace\DEC5\screenshots\DEC_1171-Captura-Click_al_botón_Autorizar14329.jpg"/>
+            <a:graphic xmlns:a="http://schemas.openxmlformats.org/drawingml/2006/main">
+              <a:graphicData uri="http://schemas.openxmlformats.org/drawingml/2006/picture">
+                <pic:pic xmlns:pic="http://schemas.openxmlformats.org/drawingml/2006/picture">
+                  <pic:nvPicPr>
+                    <pic:cNvPr id="0" name="Picture 1" descr="C:\Users\Laura Andrade\eclipse-workspace\DEC5\screenshots\DEC_1171-Captura-Click_al_botón_Autorizar14329.jpg"/>
                     <pic:cNvPicPr>
                       <a:picLocks noChangeAspect="true"/>
                     </pic:cNvPicPr>
@@ -147,12 +147,12 @@
         <w:drawing>
           <wp:inline distT="0" distR="0" distB="0" distL="0">
             <wp:extent cx="5080000" cy="5080000"/>
-            <wp:docPr id="2" name="Drawing 2" descr="C:\Users\Laura Andrade\eclipse-workspace\DEC5\screenshots\DEC_1171-Captura-Click_a_Nombre_Usuario162230.jpg"/>
-            <a:graphic xmlns:a="http://schemas.openxmlformats.org/drawingml/2006/main">
-              <a:graphicData uri="http://schemas.openxmlformats.org/drawingml/2006/picture">
-                <pic:pic xmlns:pic="http://schemas.openxmlformats.org/drawingml/2006/picture">
-                  <pic:nvPicPr>
-                    <pic:cNvPr id="0" name="Picture 2" descr="C:\Users\Laura Andrade\eclipse-workspace\DEC5\screenshots\DEC_1171-Captura-Click_a_Nombre_Usuario162230.jpg"/>
+            <wp:docPr id="2" name="Drawing 2" descr="C:\Users\Laura Andrade\eclipse-workspace\DEC5\screenshots\DEC_1171-Captura-Click_a_Nombre_Usuario14333.jpg"/>
+            <a:graphic xmlns:a="http://schemas.openxmlformats.org/drawingml/2006/main">
+              <a:graphicData uri="http://schemas.openxmlformats.org/drawingml/2006/picture">
+                <pic:pic xmlns:pic="http://schemas.openxmlformats.org/drawingml/2006/picture">
+                  <pic:nvPicPr>
+                    <pic:cNvPr id="0" name="Picture 2" descr="C:\Users\Laura Andrade\eclipse-workspace\DEC5\screenshots\DEC_1171-Captura-Click_a_Nombre_Usuario14333.jpg"/>
                     <pic:cNvPicPr>
                       <a:picLocks noChangeAspect="true"/>
                     </pic:cNvPicPr>
@@ -202,12 +202,12 @@
         <w:drawing>
           <wp:inline distT="0" distR="0" distB="0" distL="0">
             <wp:extent cx="5080000" cy="5080000"/>
-            <wp:docPr id="3" name="Drawing 3" descr="C:\Users\Laura Andrade\eclipse-workspace\DEC5\screenshots\DEC_1171-Captura-Click_empresa_ACEPTA162231.jpg"/>
-            <a:graphic xmlns:a="http://schemas.openxmlformats.org/drawingml/2006/main">
-              <a:graphicData uri="http://schemas.openxmlformats.org/drawingml/2006/picture">
-                <pic:pic xmlns:pic="http://schemas.openxmlformats.org/drawingml/2006/picture">
-                  <pic:nvPicPr>
-                    <pic:cNvPr id="0" name="Picture 3" descr="C:\Users\Laura Andrade\eclipse-workspace\DEC5\screenshots\DEC_1171-Captura-Click_empresa_ACEPTA162231.jpg"/>
+            <wp:docPr id="3" name="Drawing 3" descr="C:\Users\Laura Andrade\eclipse-workspace\DEC5\screenshots\DEC_1171-Captura-Click_empresa_ACEPTA14334.jpg"/>
+            <a:graphic xmlns:a="http://schemas.openxmlformats.org/drawingml/2006/main">
+              <a:graphicData uri="http://schemas.openxmlformats.org/drawingml/2006/picture">
+                <pic:pic xmlns:pic="http://schemas.openxmlformats.org/drawingml/2006/picture">
+                  <pic:nvPicPr>
+                    <pic:cNvPr id="0" name="Picture 3" descr="C:\Users\Laura Andrade\eclipse-workspace\DEC5\screenshots\DEC_1171-Captura-Click_empresa_ACEPTA14334.jpg"/>
                     <pic:cNvPicPr>
                       <a:picLocks noChangeAspect="true"/>
                     </pic:cNvPicPr>
@@ -257,12 +257,12 @@
         <w:drawing>
           <wp:inline distT="0" distR="0" distB="0" distL="0">
             <wp:extent cx="5080000" cy="5080000"/>
-            <wp:docPr id="4" name="Drawing 4" descr="C:\Users\Laura Andrade\eclipse-workspace\DEC5\screenshots\DEC_1171-Captura-Click_Crear_Documento162238.jpg"/>
-            <a:graphic xmlns:a="http://schemas.openxmlformats.org/drawingml/2006/main">
-              <a:graphicData uri="http://schemas.openxmlformats.org/drawingml/2006/picture">
-                <pic:pic xmlns:pic="http://schemas.openxmlformats.org/drawingml/2006/picture">
-                  <pic:nvPicPr>
-                    <pic:cNvPr id="0" name="Picture 4" descr="C:\Users\Laura Andrade\eclipse-workspace\DEC5\screenshots\DEC_1171-Captura-Click_Crear_Documento162238.jpg"/>
+            <wp:docPr id="4" name="Drawing 4" descr="C:\Users\Laura Andrade\eclipse-workspace\DEC5\screenshots\DEC_1171-Captura-Click_Crear_Documento14341.jpg"/>
+            <a:graphic xmlns:a="http://schemas.openxmlformats.org/drawingml/2006/main">
+              <a:graphicData uri="http://schemas.openxmlformats.org/drawingml/2006/picture">
+                <pic:pic xmlns:pic="http://schemas.openxmlformats.org/drawingml/2006/picture">
+                  <pic:nvPicPr>
+                    <pic:cNvPr id="0" name="Picture 4" descr="C:\Users\Laura Andrade\eclipse-workspace\DEC5\screenshots\DEC_1171-Captura-Click_Crear_Documento14341.jpg"/>
                     <pic:cNvPicPr>
                       <a:picLocks noChangeAspect="true"/>
                     </pic:cNvPicPr>
@@ -312,12 +312,12 @@
         <w:drawing>
           <wp:inline distT="0" distR="0" distB="0" distL="0">
             <wp:extent cx="5080000" cy="5080000"/>
-            <wp:docPr id="5" name="Drawing 5" descr="C:\Users\Laura Andrade\eclipse-workspace\DEC5\screenshots\DEC_1171-Captura-Click_Botón_Crear_Plantilla_DEC162245.jpg"/>
-            <a:graphic xmlns:a="http://schemas.openxmlformats.org/drawingml/2006/main">
-              <a:graphicData uri="http://schemas.openxmlformats.org/drawingml/2006/picture">
-                <pic:pic xmlns:pic="http://schemas.openxmlformats.org/drawingml/2006/picture">
-                  <pic:nvPicPr>
-                    <pic:cNvPr id="0" name="Picture 5" descr="C:\Users\Laura Andrade\eclipse-workspace\DEC5\screenshots\DEC_1171-Captura-Click_Botón_Crear_Plantilla_DEC162245.jpg"/>
+            <wp:docPr id="5" name="Drawing 5" descr="C:\Users\Laura Andrade\eclipse-workspace\DEC5\screenshots\DEC_1171-Captura-Click_Botón_Crear_Plantilla_DEC14348.jpg"/>
+            <a:graphic xmlns:a="http://schemas.openxmlformats.org/drawingml/2006/main">
+              <a:graphicData uri="http://schemas.openxmlformats.org/drawingml/2006/picture">
+                <pic:pic xmlns:pic="http://schemas.openxmlformats.org/drawingml/2006/picture">
+                  <pic:nvPicPr>
+                    <pic:cNvPr id="0" name="Picture 5" descr="C:\Users\Laura Andrade\eclipse-workspace\DEC5\screenshots\DEC_1171-Captura-Click_Botón_Crear_Plantilla_DEC14348.jpg"/>
                     <pic:cNvPicPr>
                       <a:picLocks noChangeAspect="true"/>
                     </pic:cNvPicPr>
@@ -367,12 +367,12 @@
         <w:drawing>
           <wp:inline distT="0" distR="0" distB="0" distL="0">
             <wp:extent cx="5080000" cy="5080000"/>
-            <wp:docPr id="6" name="Drawing 6" descr="C:\Users\Laura Andrade\eclipse-workspace\DEC5\screenshots\DEC_1171-Captura-Caso_NOK162251.jpg"/>
-            <a:graphic xmlns:a="http://schemas.openxmlformats.org/drawingml/2006/main">
-              <a:graphicData uri="http://schemas.openxmlformats.org/drawingml/2006/picture">
-                <pic:pic xmlns:pic="http://schemas.openxmlformats.org/drawingml/2006/picture">
-                  <pic:nvPicPr>
-                    <pic:cNvPr id="0" name="Picture 6" descr="C:\Users\Laura Andrade\eclipse-workspace\DEC5\screenshots\DEC_1171-Captura-Caso_NOK162251.jpg"/>
+            <wp:docPr id="6" name="Drawing 6" descr="C:\Users\Laura Andrade\eclipse-workspace\DEC5\screenshots\DEC_1171-Captura-Caso_NOK14354.jpg"/>
+            <a:graphic xmlns:a="http://schemas.openxmlformats.org/drawingml/2006/main">
+              <a:graphicData uri="http://schemas.openxmlformats.org/drawingml/2006/picture">
+                <pic:pic xmlns:pic="http://schemas.openxmlformats.org/drawingml/2006/picture">
+                  <pic:nvPicPr>
+                    <pic:cNvPr id="0" name="Picture 6" descr="C:\Users\Laura Andrade\eclipse-workspace\DEC5\screenshots\DEC_1171-Captura-Caso_NOK14354.jpg"/>
                     <pic:cNvPicPr>
                       <a:picLocks noChangeAspect="true"/>
                     </pic:cNvPicPr>

</xml_diff>